<commit_message>
1,modify EEPROM did,use eeprom address instead of data pointer 2,add factory seesion(0x71),in the session,supplier can config there's produce information.
</commit_message>
<xml_diff>
--- a/helpfile.docx
+++ b/helpfile.docx
@@ -340,6 +340,29 @@
           <w:ilvl w:val="0"/>
           <w:numId w:val="0"/>
         </w:numPr>
+        <w:tabs>
+          <w:tab w:val="left" w:pos="2622"/>
+        </w:tabs>
+        <w:ind w:firstLine="420" w:firstLineChars="0"/>
+        <w:rPr>
+          <w:rFonts w:hint="eastAsia"/>
+          <w:lang w:val="en-US" w:eastAsia="zh-CN"/>
+        </w:rPr>
+      </w:pPr>
+      <w:r>
+        <w:rPr>
+          <w:rFonts w:hint="eastAsia"/>
+          <w:lang w:val="en-US" w:eastAsia="zh-CN"/>
+        </w:rPr>
+        <w:t>LEVEL_FOUR = 8,//安全等级4，工厂模式会话使用此安全等级，用户零部件商下线配置。</w:t>
+      </w:r>
+    </w:p>
+    <w:p>
+      <w:pPr>
+        <w:numPr>
+          <w:ilvl w:val="0"/>
+          <w:numId w:val="0"/>
+        </w:numPr>
         <w:rPr>
           <w:rFonts w:hint="eastAsia"/>
           <w:lang w:val="en-US" w:eastAsia="zh-CN"/>
@@ -1676,6 +1699,26 @@
           <w:ilvl w:val="0"/>
           <w:numId w:val="0"/>
         </w:numPr>
+        <w:ind w:firstLine="420" w:firstLineChars="0"/>
+        <w:rPr>
+          <w:rFonts w:hint="eastAsia"/>
+          <w:lang w:val="en-US" w:eastAsia="zh-CN"/>
+        </w:rPr>
+      </w:pPr>
+      <w:r>
+        <w:rPr>
+          <w:rFonts w:hint="eastAsia"/>
+          <w:lang w:val="en-US" w:eastAsia="zh-CN"/>
+        </w:rPr>
+        <w:t>SUB_FACTORY = 8,//sub funcion supported in factory session,</w:t>
+      </w:r>
+    </w:p>
+    <w:p>
+      <w:pPr>
+        <w:numPr>
+          <w:ilvl w:val="0"/>
+          <w:numId w:val="0"/>
+        </w:numPr>
         <w:rPr>
           <w:rFonts w:hint="eastAsia"/>
           <w:lang w:val="en-US" w:eastAsia="zh-CN"/>
@@ -2194,7 +2237,7 @@
           <w:rFonts w:hint="eastAsia"/>
           <w:lang w:val="en-US" w:eastAsia="zh-CN"/>
         </w:rPr>
-        <w:t>次原型表示一个函数指针，有一个uint32_t型的参数，表示种子。返回uint32_t型值，表示根据算法算出的秘钥</w:t>
+        <w:t>此原型表示一个函数指针，有一个uint32_t型的参数，表示种子。返回uint32_t型值，表示根据算法算出的秘钥</w:t>
       </w:r>
     </w:p>
     <w:p>
@@ -2251,6 +2294,25 @@
         </w:numPr>
         <w:rPr>
           <w:rFonts w:hint="eastAsia"/>
+          <w:lang w:val="en-US" w:eastAsia="zh-CN"/>
+        </w:rPr>
+      </w:pPr>
+      <w:r>
+        <w:rPr>
+          <w:rFonts w:hint="eastAsia"/>
+          <w:lang w:val="en-US" w:eastAsia="zh-CN"/>
+        </w:rPr>
+        <w:t>无参数，需要返回DTCTestResult 类型的值，2表示测试失败，0表示测试通过，1表示正在测试（测试未完成）。</w:t>
+      </w:r>
+    </w:p>
+    <w:p>
+      <w:pPr>
+        <w:numPr>
+          <w:ilvl w:val="0"/>
+          <w:numId w:val="0"/>
+        </w:numPr>
+        <w:rPr>
+          <w:rFonts w:hint="eastAsia"/>
           <w:b/>
           <w:bCs/>
           <w:sz w:val="24"/>
@@ -2297,6 +2359,44 @@
         </w:numPr>
         <w:rPr>
           <w:rFonts w:hint="eastAsia"/>
+          <w:lang w:val="en-US" w:eastAsia="zh-CN"/>
+        </w:rPr>
+      </w:pPr>
+      <w:r>
+        <w:rPr>
+          <w:rFonts w:hint="eastAsia"/>
+          <w:lang w:val="en-US" w:eastAsia="zh-CN"/>
+        </w:rPr>
+        <w:t>参数</w:t>
+      </w:r>
+    </w:p>
+    <w:p>
+      <w:pPr>
+        <w:numPr>
+          <w:ilvl w:val="0"/>
+          <w:numId w:val="0"/>
+        </w:numPr>
+        <w:rPr>
+          <w:rFonts w:hint="eastAsia"/>
+          <w:lang w:val="en-US" w:eastAsia="zh-CN"/>
+        </w:rPr>
+      </w:pPr>
+      <w:r>
+        <w:rPr>
+          <w:rFonts w:hint="eastAsia"/>
+          <w:lang w:val="en-US" w:eastAsia="zh-CN"/>
+        </w:rPr>
+        <w:t>EcuResetType：复位类型，取值范围，1-5，分别表示硬件复位，key-off-on复位，软件复位。通常用1和3。</w:t>
+      </w:r>
+    </w:p>
+    <w:p>
+      <w:pPr>
+        <w:numPr>
+          <w:ilvl w:val="0"/>
+          <w:numId w:val="0"/>
+        </w:numPr>
+        <w:rPr>
+          <w:rFonts w:hint="eastAsia"/>
           <w:b/>
           <w:bCs/>
           <w:sz w:val="24"/>
@@ -2343,6 +2443,63 @@
         </w:numPr>
         <w:rPr>
           <w:rFonts w:hint="eastAsia"/>
+          <w:lang w:val="en-US" w:eastAsia="zh-CN"/>
+        </w:rPr>
+      </w:pPr>
+      <w:r>
+        <w:rPr>
+          <w:rFonts w:hint="eastAsia"/>
+          <w:lang w:val="en-US" w:eastAsia="zh-CN"/>
+        </w:rPr>
+        <w:t>参数：</w:t>
+      </w:r>
+    </w:p>
+    <w:p>
+      <w:pPr>
+        <w:numPr>
+          <w:ilvl w:val="0"/>
+          <w:numId w:val="0"/>
+        </w:numPr>
+        <w:rPr>
+          <w:rFonts w:hint="eastAsia"/>
+          <w:lang w:val="en-US" w:eastAsia="zh-CN"/>
+        </w:rPr>
+      </w:pPr>
+      <w:r>
+        <w:rPr>
+          <w:rFonts w:hint="eastAsia"/>
+          <w:lang w:val="en-US" w:eastAsia="zh-CN"/>
+        </w:rPr>
+        <w:t>CommulicationType ：参考1.7定义</w:t>
+      </w:r>
+    </w:p>
+    <w:p>
+      <w:pPr>
+        <w:numPr>
+          <w:ilvl w:val="0"/>
+          <w:numId w:val="0"/>
+        </w:numPr>
+        <w:rPr>
+          <w:rFonts w:hint="eastAsia"/>
+          <w:lang w:val="en-US" w:eastAsia="zh-CN"/>
+        </w:rPr>
+      </w:pPr>
+      <w:r>
+        <w:rPr>
+          <w:rFonts w:hint="eastAsia"/>
+          <w:lang w:val="en-US" w:eastAsia="zh-CN"/>
+        </w:rPr>
+        <w:t>communicationParam：参考1.8定义</w:t>
+      </w:r>
+    </w:p>
+    <w:p>
+      <w:pPr>
+        <w:numPr>
+          <w:ilvl w:val="0"/>
+          <w:numId w:val="0"/>
+        </w:numPr>
+        <w:rPr>
+          <w:rFonts w:hint="eastAsia"/>
           <w:b/>
           <w:bCs/>
           <w:sz w:val="24"/>
@@ -3680,7 +3837,68 @@
           <w:szCs w:val="24"/>
           <w:lang w:val="en-US" w:eastAsia="zh-CN"/>
         </w:rPr>
-        <w:t>7）、配置服务的函数</w:t>
+        <w:t>7）、初始化工厂模式安全算法函数</w:t>
+      </w:r>
+    </w:p>
+    <w:p>
+      <w:pPr>
+        <w:numPr>
+          <w:ilvl w:val="0"/>
+          <w:numId w:val="0"/>
+        </w:numPr>
+        <w:rPr>
+          <w:rFonts w:hint="eastAsia"/>
+          <w:lang w:val="en-US" w:eastAsia="zh-CN"/>
+        </w:rPr>
+      </w:pPr>
+      <w:r>
+        <w:rPr>
+          <w:rFonts w:hint="eastAsia"/>
+          <w:lang w:val="en-US" w:eastAsia="zh-CN"/>
+        </w:rPr>
+        <w:t>void InitFactorySecuriyAlgorithm(void);</w:t>
+      </w:r>
+    </w:p>
+    <w:p>
+      <w:pPr>
+        <w:numPr>
+          <w:ilvl w:val="0"/>
+          <w:numId w:val="0"/>
+        </w:numPr>
+        <w:rPr>
+          <w:rFonts w:hint="eastAsia"/>
+          <w:lang w:val="en-US" w:eastAsia="zh-CN"/>
+        </w:rPr>
+      </w:pPr>
+      <w:r>
+        <w:rPr>
+          <w:rFonts w:hint="eastAsia"/>
+          <w:lang w:val="en-US" w:eastAsia="zh-CN"/>
+        </w:rPr>
+        <w:t>无参数，此函数内部会调用InitAddSecurityAlgorithm函数，添加安全算法，算法包含于内部，如不进行此初始化，工厂模式将无法解锁。</w:t>
+      </w:r>
+    </w:p>
+    <w:p>
+      <w:pPr>
+        <w:numPr>
+          <w:ilvl w:val="0"/>
+          <w:numId w:val="0"/>
+        </w:numPr>
+        <w:rPr>
+          <w:rFonts w:hint="eastAsia"/>
+          <w:lang w:val="en-US" w:eastAsia="zh-CN"/>
+        </w:rPr>
+      </w:pPr>
+      <w:r>
+        <w:rPr>
+          <w:rFonts w:hint="eastAsia"/>
+          <w:b/>
+          <w:bCs/>
+          <w:sz w:val="24"/>
+          <w:szCs w:val="24"/>
+          <w:lang w:val="en-US" w:eastAsia="zh-CN"/>
+        </w:rPr>
+        <w:t>8）、配置服务的函数</w:t>
       </w:r>
     </w:p>
     <w:p>
@@ -4103,26 +4321,26 @@
           <w:szCs w:val="24"/>
           <w:lang w:val="en-US" w:eastAsia="zh-CN"/>
         </w:rPr>
-        <w:t>8）、添加DID的接口函数</w:t>
-      </w:r>
-    </w:p>
-    <w:p>
-      <w:pPr>
-        <w:numPr>
-          <w:ilvl w:val="0"/>
-          <w:numId w:val="0"/>
-        </w:numPr>
-        <w:rPr>
-          <w:rFonts w:hint="eastAsia"/>
-          <w:lang w:val="en-US" w:eastAsia="zh-CN"/>
-        </w:rPr>
-      </w:pPr>
-      <w:r>
-        <w:rPr>
-          <w:rFonts w:hint="eastAsia"/>
-          <w:lang w:val="en-US" w:eastAsia="zh-CN"/>
-        </w:rPr>
-        <w:t>void InitAddDID(uint16_t DID , uint8_t DataLength , uint8_t* DataPointer , DIDType DidType , IoControl ControlFun , ReadWriteAttr RWAttr);</w:t>
+        <w:t>9）、添加DID的接口函数</w:t>
+      </w:r>
+    </w:p>
+    <w:p>
+      <w:pPr>
+        <w:numPr>
+          <w:ilvl w:val="0"/>
+          <w:numId w:val="0"/>
+        </w:numPr>
+        <w:rPr>
+          <w:rFonts w:hint="eastAsia"/>
+          <w:lang w:val="en-US" w:eastAsia="zh-CN"/>
+        </w:rPr>
+      </w:pPr>
+      <w:r>
+        <w:rPr>
+          <w:rFonts w:hint="eastAsia"/>
+          <w:lang w:val="en-US" w:eastAsia="zh-CN"/>
+        </w:rPr>
+        <w:t>void InitAddDID(uint16_t DID , uint8_t DataLength , uint8_t* DataPointer , DIDType DidType , IoControl ControlFun , ReadWriteAttr RWAttr,uint16_t EEaddr, bool SupportWriteInFactoryMode);</w:t>
       </w:r>
     </w:p>
     <w:p>
@@ -4198,7 +4416,7 @@
           <w:rFonts w:hint="eastAsia"/>
           <w:lang w:val="en-US" w:eastAsia="zh-CN"/>
         </w:rPr>
-        <w:t>DidType:DID的类型，</w:t>
+        <w:t>DidType:DID的类型可以是EEPROM_DID,REALTIME_DID,IO_DID。</w:t>
       </w:r>
     </w:p>
     <w:p>
@@ -4237,6 +4455,71 @@
           <w:lang w:val="en-US" w:eastAsia="zh-CN"/>
         </w:rPr>
         <w:t>RWAttr：读写属性</w:t>
+      </w:r>
+    </w:p>
+    <w:p>
+      <w:pPr>
+        <w:numPr>
+          <w:ilvl w:val="0"/>
+          <w:numId w:val="0"/>
+        </w:numPr>
+        <w:rPr>
+          <w:rFonts w:hint="eastAsia"/>
+          <w:lang w:val="en-US" w:eastAsia="zh-CN"/>
+        </w:rPr>
+      </w:pPr>
+      <w:r>
+        <w:rPr>
+          <w:rFonts w:hint="eastAsia"/>
+          <w:lang w:val="en-US" w:eastAsia="zh-CN"/>
+        </w:rPr>
+        <w:t>EEaddr：DID的eeprom地址只有DidType为EEPROM_DID时有效，当此参数为0时，诊断模块将自动分配eeprom地址，因此如果不需要手动指定地址，将此值设置为0即可。</w:t>
+      </w:r>
+    </w:p>
+    <w:p>
+      <w:pPr>
+        <w:numPr>
+          <w:ilvl w:val="0"/>
+          <w:numId w:val="0"/>
+        </w:numPr>
+        <w:rPr>
+          <w:rFonts w:hint="eastAsia"/>
+          <w:lang w:val="en-US" w:eastAsia="zh-CN"/>
+        </w:rPr>
+      </w:pPr>
+      <w:r>
+        <w:rPr>
+          <w:rFonts w:hint="eastAsia"/>
+          <w:lang w:val="en-US" w:eastAsia="zh-CN"/>
+        </w:rPr>
+        <w:t>SupportWriteInFactoryMode:是否支持在工厂模式可写。</w:t>
+      </w:r>
+    </w:p>
+    <w:p>
+      <w:pPr>
+        <w:numPr>
+          <w:ilvl w:val="0"/>
+          <w:numId w:val="0"/>
+        </w:numPr>
+        <w:rPr>
+          <w:rFonts w:hint="eastAsia"/>
+          <w:lang w:val="en-US" w:eastAsia="zh-CN"/>
+        </w:rPr>
+      </w:pPr>
+      <w:r>
+        <w:rPr>
+          <w:rFonts w:hint="eastAsia"/>
+          <w:lang w:val="en-US" w:eastAsia="zh-CN"/>
+        </w:rPr>
+        <w:t>注意：</w:t>
+      </w:r>
+      <w:r>
+        <w:rPr>
+          <w:rFonts w:hint="eastAsia"/>
+          <w:color w:val="FF0000"/>
+          <w:lang w:val="en-US" w:eastAsia="zh-CN"/>
+        </w:rPr>
+        <w:t>工厂模式的会话模式为0x71，需要先切换到10 03扩展会话，才能切换到工厂模式会话，工厂模式写DID数据需要先27解锁，分别是27  71请求种子，27  72发送秘钥。工厂模式解锁算法包含在诊断模块内部，对客户不可见。</w:t>
       </w:r>
     </w:p>
     <w:p>
@@ -4259,7 +4542,7 @@
           <w:szCs w:val="24"/>
           <w:lang w:val="en-US" w:eastAsia="zh-CN"/>
         </w:rPr>
-        <w:t>9）、添加故障码的接口函数</w:t>
+        <w:t>10）、添加故障码的接口函数</w:t>
       </w:r>
     </w:p>
     <w:p>
@@ -4523,7 +4806,7 @@
           <w:szCs w:val="24"/>
           <w:lang w:val="en-US" w:eastAsia="zh-CN"/>
         </w:rPr>
-        <w:t>10）、添加快照信息接口函数</w:t>
+        <w:t>11）、添加快照信息接口函数</w:t>
       </w:r>
     </w:p>
     <w:p>
@@ -4641,7 +4924,7 @@
           <w:szCs w:val="24"/>
           <w:lang w:val="en-US" w:eastAsia="zh-CN"/>
         </w:rPr>
-        <w:t>11）、设置故障扩展信息-老化计数器的扩展信息号的接口函数</w:t>
+        <w:t>12）、设置故障扩展信息-老化计数器的扩展信息号的接口函数</w:t>
       </w:r>
     </w:p>
     <w:p>
@@ -4661,6 +4944,25 @@
           <w:lang w:val="en-US" w:eastAsia="zh-CN"/>
         </w:rPr>
         <w:t>void InitSetAgingCounterRecordNumber(uint8_t RecordNumer);</w:t>
+      </w:r>
+    </w:p>
+    <w:p>
+      <w:pPr>
+        <w:numPr>
+          <w:ilvl w:val="0"/>
+          <w:numId w:val="0"/>
+        </w:numPr>
+        <w:rPr>
+          <w:rFonts w:hint="eastAsia"/>
+          <w:lang w:val="en-US" w:eastAsia="zh-CN"/>
+        </w:rPr>
+      </w:pPr>
+      <w:r>
+        <w:rPr>
+          <w:rFonts w:hint="eastAsia"/>
+          <w:lang w:val="en-US" w:eastAsia="zh-CN"/>
+        </w:rPr>
+        <w:t>RecordNumer：老化计数器信息的序号（需要参考诊断规范中19 06的响应信息，一般范围1-4）</w:t>
       </w:r>
     </w:p>
     <w:p>
@@ -4683,7 +4985,7 @@
           <w:szCs w:val="24"/>
           <w:lang w:val="en-US" w:eastAsia="zh-CN"/>
         </w:rPr>
-        <w:t>12）、设置故障扩展信息-已老去计数器的扩展信息号的接口函数</w:t>
+        <w:t>13）、设置故障扩展信息-已老去计数器的扩展信息号的接口函数</w:t>
       </w:r>
     </w:p>
     <w:p>
@@ -4703,6 +5005,25 @@
           <w:lang w:val="en-US" w:eastAsia="zh-CN"/>
         </w:rPr>
         <w:t>void InitSetAgedCounterRecordNumber(uint8_t RecordNumer);</w:t>
+      </w:r>
+    </w:p>
+    <w:p>
+      <w:pPr>
+        <w:numPr>
+          <w:ilvl w:val="0"/>
+          <w:numId w:val="0"/>
+        </w:numPr>
+        <w:rPr>
+          <w:rFonts w:hint="eastAsia"/>
+          <w:lang w:val="en-US" w:eastAsia="zh-CN"/>
+        </w:rPr>
+      </w:pPr>
+      <w:r>
+        <w:rPr>
+          <w:rFonts w:hint="eastAsia"/>
+          <w:lang w:val="en-US" w:eastAsia="zh-CN"/>
+        </w:rPr>
+        <w:t>RecordNumer：已老去计数器信息的序号（需要参考诊断规范中19 06的响应信息，一般范围1-4）</w:t>
       </w:r>
     </w:p>
     <w:p>
@@ -4725,7 +5046,7 @@
           <w:szCs w:val="24"/>
           <w:lang w:val="en-US" w:eastAsia="zh-CN"/>
         </w:rPr>
-        <w:t>13）、设置故障扩展信息-故障发生次数计数器的扩展信息号的接口函数</w:t>
+        <w:t>14）、设置故障扩展信息-故障发生次数计数器的扩展信息号的接口函数</w:t>
       </w:r>
     </w:p>
     <w:p>
@@ -4745,6 +5066,25 @@
           <w:lang w:val="en-US" w:eastAsia="zh-CN"/>
         </w:rPr>
         <w:t>void InitSetOccurrenceCounterRecordNumber(uint8_t RecordNumer);</w:t>
+      </w:r>
+    </w:p>
+    <w:p>
+      <w:pPr>
+        <w:numPr>
+          <w:ilvl w:val="0"/>
+          <w:numId w:val="0"/>
+        </w:numPr>
+        <w:rPr>
+          <w:rFonts w:hint="eastAsia"/>
+          <w:lang w:val="en-US" w:eastAsia="zh-CN"/>
+        </w:rPr>
+      </w:pPr>
+      <w:r>
+        <w:rPr>
+          <w:rFonts w:hint="eastAsia"/>
+          <w:lang w:val="en-US" w:eastAsia="zh-CN"/>
+        </w:rPr>
+        <w:t>RecordNumer：故障发生次数计数器信息的序号（需要参考诊断规范中19 06的响应信息，一般范围1-4）</w:t>
       </w:r>
     </w:p>
     <w:p>
@@ -4767,7 +5107,7 @@
           <w:szCs w:val="24"/>
           <w:lang w:val="en-US" w:eastAsia="zh-CN"/>
         </w:rPr>
-        <w:t>14）、设置故障扩展信息-故障待定计数器的扩展信息号的接口函数</w:t>
+        <w:t>15）、设置故障扩展信息-故障待定计数器的扩展信息号的接口函数</w:t>
       </w:r>
     </w:p>
     <w:p>
@@ -4805,7 +5145,7 @@
           <w:rFonts w:hint="eastAsia"/>
           <w:lang w:val="en-US" w:eastAsia="zh-CN"/>
         </w:rPr>
-        <w:t>//void InitAddDTCExtendedData(uint16_t ID , uint8_t* datap , uint8_t size);</w:t>
+        <w:t>RecordNumer：故障待定计数器信息的序号（需要参考诊断规范中19 06的响应信息，一般范围1-4）</w:t>
       </w:r>
     </w:p>
     <w:p>
@@ -4828,7 +5168,7 @@
           <w:szCs w:val="24"/>
           <w:lang w:val="en-US" w:eastAsia="zh-CN"/>
         </w:rPr>
-        <w:t>15）、设置支持的故障位的接口函数</w:t>
+        <w:t>16）、设置支持的故障位的接口函数</w:t>
       </w:r>
     </w:p>
     <w:p>
@@ -4889,7 +5229,7 @@
           <w:szCs w:val="24"/>
           <w:lang w:val="en-US" w:eastAsia="zh-CN"/>
         </w:rPr>
-        <w:t>16）、设置DTCgroup的接口函数</w:t>
+        <w:t>17）、设置DTCgroup的接口函数</w:t>
       </w:r>
     </w:p>
     <w:p>
@@ -4927,7 +5267,7 @@
           <w:rFonts w:hint="eastAsia"/>
           <w:lang w:val="en-US" w:eastAsia="zh-CN"/>
         </w:rPr>
-        <w:t>Group：14服务的group，目前支持支0xFFFFFF（仅低24位有效），清楚所有故障码。</w:t>
+        <w:t>Group：14服务的group，目前支持支0xFFFFFF（仅低24位有效），清除所有故障码。</w:t>
       </w:r>
     </w:p>
     <w:p>
@@ -4950,7 +5290,7 @@
           <w:szCs w:val="24"/>
           <w:lang w:val="en-US" w:eastAsia="zh-CN"/>
         </w:rPr>
-        <w:t>17）、配置11服务的接口函数</w:t>
+        <w:t>18）、配置11服务的接口函数</w:t>
       </w:r>
     </w:p>
     <w:p>
@@ -5144,7 +5484,7 @@
           <w:szCs w:val="24"/>
           <w:lang w:val="en-US" w:eastAsia="zh-CN"/>
         </w:rPr>
-        <w:t>18）、配置28服务的接口函数</w:t>
+        <w:t>19）、配置28服务的接口函数</w:t>
       </w:r>
     </w:p>
     <w:p>
@@ -5357,7 +5697,7 @@
           <w:szCs w:val="24"/>
           <w:lang w:val="en-US" w:eastAsia="zh-CN"/>
         </w:rPr>
-        <w:t>19）、配置10服务的接口函数</w:t>
+        <w:t>20）、配置10服务的接口函数</w:t>
       </w:r>
     </w:p>
     <w:p>
@@ -5513,7 +5853,7 @@
           <w:szCs w:val="24"/>
           <w:lang w:val="en-US" w:eastAsia="zh-CN"/>
         </w:rPr>
-        <w:t>20）、配置3E服务的接口函数</w:t>
+        <w:t>21）、配置3E服务的接口函数</w:t>
       </w:r>
     </w:p>
     <w:p>
@@ -5574,7 +5914,7 @@
           <w:szCs w:val="24"/>
           <w:lang w:val="en-US" w:eastAsia="zh-CN"/>
         </w:rPr>
-        <w:t>21）、配置85服务的接口函数</w:t>
+        <w:t>22）、配置85服务的接口函数</w:t>
       </w:r>
     </w:p>
     <w:p>
@@ -5635,7 +5975,7 @@
           <w:szCs w:val="24"/>
           <w:lang w:val="en-US" w:eastAsia="zh-CN"/>
         </w:rPr>
-        <w:t>22）、配置当前会话模式DID的接口函数</w:t>
+        <w:t>23）、配置当前会话模式DID的接口函数</w:t>
       </w:r>
     </w:p>
     <w:p>
@@ -5696,7 +6036,7 @@
           <w:szCs w:val="24"/>
           <w:lang w:val="en-US" w:eastAsia="zh-CN"/>
         </w:rPr>
-        <w:t>23）、配置CAN数据库DID的接口函数</w:t>
+        <w:t>24）、配置CAN数据库DID的接口函数</w:t>
       </w:r>
     </w:p>
     <w:p>
@@ -5757,7 +6097,7 @@
           <w:szCs w:val="24"/>
           <w:lang w:val="en-US" w:eastAsia="zh-CN"/>
         </w:rPr>
-        <w:t>24）、配置CAN诊断版本DID的接口函数</w:t>
+        <w:t>25）、配置CAN诊断版本DID的接口函数</w:t>
       </w:r>
     </w:p>
     <w:p>
@@ -5818,7 +6158,7 @@
           <w:szCs w:val="24"/>
           <w:lang w:val="en-US" w:eastAsia="zh-CN"/>
         </w:rPr>
-        <w:t>25）、配置网络管理版本DID的接口函数</w:t>
+        <w:t>26）、配置网络管理版本DID的接口函数</w:t>
       </w:r>
     </w:p>
     <w:p>
@@ -5879,7 +6219,7 @@
           <w:szCs w:val="24"/>
           <w:lang w:val="en-US" w:eastAsia="zh-CN"/>
         </w:rPr>
-        <w:t>26）、配置CAN驱动版本DID的接口函数</w:t>
+        <w:t>27）、配置CAN驱动版本DID的接口函数</w:t>
       </w:r>
     </w:p>
     <w:p>
@@ -5940,7 +6280,7 @@
           <w:szCs w:val="24"/>
           <w:lang w:val="en-US" w:eastAsia="zh-CN"/>
         </w:rPr>
-        <w:t>27）、加载所有诊断模块数据的接口函数</w:t>
+        <w:t>28）、加载所有诊断模块数据的接口函数</w:t>
       </w:r>
     </w:p>
     <w:p>
@@ -6001,7 +6341,7 @@
           <w:szCs w:val="24"/>
           <w:lang w:val="en-US" w:eastAsia="zh-CN"/>
         </w:rPr>
-        <w:t>28）、配置车架号的接口函数</w:t>
+        <w:t>29）、配置车架号的接口函数</w:t>
       </w:r>
     </w:p>
     <w:p>
@@ -6081,7 +6421,7 @@
           <w:szCs w:val="24"/>
           <w:lang w:val="en-US" w:eastAsia="zh-CN"/>
         </w:rPr>
-        <w:t>29）、设置网络层参数的接口函数</w:t>
+        <w:t>30）、设置网络层参数的接口函数</w:t>
       </w:r>
     </w:p>
     <w:p>
@@ -6294,7 +6634,20 @@
           <w:szCs w:val="24"/>
           <w:lang w:val="en-US" w:eastAsia="zh-CN"/>
         </w:rPr>
-        <w:t>30）、诊断处理过程的接口函数</w:t>
+        <w:t>31</w:t>
+      </w:r>
+      <w:bookmarkStart w:id="0" w:name="_GoBack"/>
+      <w:bookmarkEnd w:id="0"/>
+      <w:r>
+        <w:rPr>
+          <w:rFonts w:hint="eastAsia"/>
+          <w:b/>
+          <w:bCs/>
+          <w:sz w:val="24"/>
+          <w:szCs w:val="24"/>
+          <w:lang w:val="en-US" w:eastAsia="zh-CN"/>
+        </w:rPr>
+        <w:t>）、诊断处理过程的接口函数</w:t>
       </w:r>
     </w:p>
     <w:p>
@@ -6509,23 +6862,7 @@
           <w:rFonts w:hint="eastAsia"/>
           <w:lang w:val="en-US" w:eastAsia="zh-CN"/>
         </w:rPr>
-        <w:t>示例详情请</w:t>
-      </w:r>
-      <w:bookmarkStart w:id="0" w:name="_GoBack"/>
-      <w:r>
-        <w:rPr>
-          <w:rFonts w:hint="eastAsia"/>
-          <w:lang w:val="en-US" w:eastAsia="zh-CN"/>
-        </w:rPr>
-        <w:t>参考</w:t>
-      </w:r>
-      <w:bookmarkEnd w:id="0"/>
-      <w:r>
-        <w:rPr>
-          <w:rFonts w:hint="eastAsia"/>
-          <w:lang w:val="en-US" w:eastAsia="zh-CN"/>
-        </w:rPr>
-        <w:t>DiagnosticDemo工程源码</w:t>
+        <w:t>示例详情请参考DiagnosticDemo工程源码</w:t>
       </w:r>
     </w:p>
     <w:p>
@@ -6940,6 +7277,7 @@
   <w:style w:type="character" w:customStyle="1" w:styleId="6">
     <w:name w:val="标题 2 Char"/>
     <w:link w:val="3"/>
+    <w:qFormat/>
     <w:uiPriority w:val="0"/>
     <w:rPr>
       <w:rFonts w:ascii="Arial" w:hAnsi="Arial" w:eastAsia="黑体"/>

</xml_diff>